<commit_message>
readme + relfection essay
</commit_message>
<xml_diff>
--- a/Lab5/Reflection Essay.docx
+++ b/Lab5/Reflection Essay.docx
@@ -35,13 +35,7 @@
         <w:rPr>
           <w:rFonts w:ascii="Arial Nova" w:hAnsi="Arial Nova"/>
         </w:rPr>
-        <w:t xml:space="preserve">In this task we need to find the camera parameters for our mobile phone camera. </w:t>
-      </w:r>
-      <w:r>
-        <w:rPr>
-          <w:rFonts w:ascii="Arial Nova" w:hAnsi="Arial Nova"/>
-        </w:rPr>
-        <w:t>For this task we used the following two images with 9 points in each image as shown below.</w:t>
+        <w:t>In this task we need to find the camera parameters for our mobile phone camera. For this task we used the following two images with 9 points in each image as shown below.</w:t>
       </w:r>
     </w:p>
     <w:p>
@@ -56,7 +50,7 @@
           <w:noProof/>
         </w:rPr>
         <w:drawing>
-          <wp:inline distT="0" distB="0" distL="0" distR="0" wp14:anchorId="253DE092" wp14:editId="0546286A">
+          <wp:inline distT="0" distB="0" distL="0" distR="0" wp14:anchorId="14BB83DA" wp14:editId="78BDED20">
             <wp:extent cx="3841200" cy="2880000"/>
             <wp:effectExtent l="0" t="0" r="6985" b="0"/>
             <wp:docPr id="3" name="Picture 3"/>
@@ -117,7 +111,7 @@
           <w:noProof/>
         </w:rPr>
         <w:drawing>
-          <wp:inline distT="0" distB="0" distL="0" distR="0" wp14:anchorId="004E6E7E" wp14:editId="6F890D1F">
+          <wp:inline distT="0" distB="0" distL="0" distR="0" wp14:anchorId="293EE7E7" wp14:editId="6D534562">
             <wp:extent cx="3841200" cy="2880000"/>
             <wp:effectExtent l="0" t="0" r="6985" b="0"/>
             <wp:docPr id="2" name="Picture 2"/>
@@ -749,13 +743,7 @@
         <w:rPr>
           <w:rFonts w:ascii="Arial Nova" w:hAnsi="Arial Nova"/>
         </w:rPr>
-        <w:t xml:space="preserve"> are focal length along the x and y axis respectively in </w:t>
-      </w:r>
-      <w:r>
-        <w:rPr>
-          <w:rFonts w:ascii="Arial Nova" w:hAnsi="Arial Nova"/>
-        </w:rPr>
-        <w:t>pixels, w and h are image width and height and W and H are sensor width and height in mm.</w:t>
+        <w:t xml:space="preserve"> are focal length along the x and y axis respectively in pixels, w and h are image width and height and W and H are sensor width and height in mm.</w:t>
       </w:r>
     </w:p>
     <w:p>
@@ -888,25 +876,7 @@
         <w:rPr>
           <w:rFonts w:ascii="CMR10" w:hAnsi="CMR10" w:cs="CMR10"/>
         </w:rPr>
-        <w:t>What are the returned values of th</w:t>
-      </w:r>
-      <w:r>
-        <w:rPr>
-          <w:rFonts w:ascii="CMR10" w:hAnsi="CMR10" w:cs="CMR10"/>
-        </w:rPr>
-        <w:t>e</w:t>
-      </w:r>
-      <w:r>
-        <w:rPr>
-          <w:rFonts w:ascii="CMR10" w:hAnsi="CMR10" w:cs="CMR10"/>
-        </w:rPr>
-        <w:t xml:space="preserve"> function</w:t>
-      </w:r>
-      <w:r>
-        <w:rPr>
-          <w:rFonts w:ascii="CMR10" w:hAnsi="CMR10" w:cs="CMR10"/>
-        </w:rPr>
-        <w:t xml:space="preserve"> cv2.</w:t>
+        <w:t>What are the returned values of the function cv2.</w:t>
       </w:r>
       <w:r>
         <w:rPr>
@@ -926,13 +896,7 @@
         <w:rPr>
           <w:rFonts w:ascii="CMTT10" w:hAnsi="CMTT10" w:cs="CMTT10"/>
         </w:rPr>
-        <w:t>()</w:t>
-      </w:r>
-      <w:r>
-        <w:rPr>
-          <w:rFonts w:ascii="CMTT10" w:hAnsi="CMTT10" w:cs="CMTT10"/>
-        </w:rPr>
-        <w:t xml:space="preserve"> ?</w:t>
+        <w:t>() ?</w:t>
       </w:r>
     </w:p>
     <w:p>
@@ -960,7 +924,7 @@
           <w:noProof/>
         </w:rPr>
         <w:drawing>
-          <wp:inline distT="0" distB="0" distL="0" distR="0" wp14:anchorId="45E44C9A" wp14:editId="625B8357">
+          <wp:inline distT="0" distB="0" distL="0" distR="0" wp14:anchorId="2E99B0D8" wp14:editId="59222C34">
             <wp:extent cx="1089660" cy="769620"/>
             <wp:effectExtent l="0" t="0" r="0" b="0"/>
             <wp:docPr id="4" name="Picture 4"/>
@@ -1139,6 +1103,460 @@
       </w:pPr>
       <w:r>
         <w:t>Reproject</w:t>
+      </w:r>
+    </w:p>
+    <w:p>
+      <w:pPr>
+        <w:rPr>
+          <w:rFonts w:ascii="Arial Nova" w:hAnsi="Arial Nova"/>
+        </w:rPr>
+      </w:pPr>
+      <w:r>
+        <w:rPr>
+          <w:rFonts w:ascii="Arial Nova" w:hAnsi="Arial Nova"/>
+        </w:rPr>
+        <w:t>In this task we have to find the reprojection error by  first finding the camera intrinsic and extrinsic parameter and using those to reproject the world coordinates  to pixel coordinates and finding l2 norm distance from the ground truth.</w:t>
+      </w:r>
+    </w:p>
+    <w:p>
+      <w:pPr>
+        <w:rPr>
+          <w:rFonts w:ascii="Arial Nova" w:hAnsi="Arial Nova"/>
+        </w:rPr>
+      </w:pPr>
+      <w:r>
+        <w:rPr>
+          <w:rFonts w:ascii="Arial Nova" w:hAnsi="Arial Nova"/>
+        </w:rPr>
+        <w:t>We chose the below 3 images and the corresponding points.</w:t>
+      </w:r>
+    </w:p>
+    <w:p>
+      <w:pPr>
+        <w:rPr>
+          <w:rFonts w:ascii="Arial Nova" w:hAnsi="Arial Nova"/>
+        </w:rPr>
+      </w:pPr>
+      <w:r>
+        <w:rPr>
+          <w:rFonts w:ascii="Arial Nova" w:hAnsi="Arial Nova"/>
+          <w:noProof/>
+        </w:rPr>
+        <w:drawing>
+          <wp:inline distT="0" distB="0" distL="0" distR="0" wp14:anchorId="0F06A9A6" wp14:editId="0DA70838">
+            <wp:extent cx="3841200" cy="2880000"/>
+            <wp:effectExtent l="0" t="0" r="6985" b="0"/>
+            <wp:docPr id="5" name="Picture 5"/>
+            <wp:cNvGraphicFramePr>
+              <a:graphicFrameLocks xmlns:a="http://schemas.openxmlformats.org/drawingml/2006/main" noChangeAspect="1"/>
+            </wp:cNvGraphicFramePr>
+            <a:graphic xmlns:a="http://schemas.openxmlformats.org/drawingml/2006/main">
+              <a:graphicData uri="http://schemas.openxmlformats.org/drawingml/2006/picture">
+                <pic:pic xmlns:pic="http://schemas.openxmlformats.org/drawingml/2006/picture">
+                  <pic:nvPicPr>
+                    <pic:cNvPr id="0" name="Picture 5"/>
+                    <pic:cNvPicPr>
+                      <a:picLocks noChangeAspect="1" noChangeArrowheads="1"/>
+                    </pic:cNvPicPr>
+                  </pic:nvPicPr>
+                  <pic:blipFill>
+                    <a:blip r:embed="rId5">
+                      <a:extLst>
+                        <a:ext uri="{28A0092B-C50C-407E-A947-70E740481C1C}">
+                          <a14:useLocalDpi xmlns:a14="http://schemas.microsoft.com/office/drawing/2010/main" val="0"/>
+                        </a:ext>
+                      </a:extLst>
+                    </a:blip>
+                    <a:srcRect/>
+                    <a:stretch>
+                      <a:fillRect/>
+                    </a:stretch>
+                  </pic:blipFill>
+                  <pic:spPr bwMode="auto">
+                    <a:xfrm>
+                      <a:off x="0" y="0"/>
+                      <a:ext cx="3841200" cy="2880000"/>
+                    </a:xfrm>
+                    <a:prstGeom prst="rect">
+                      <a:avLst/>
+                    </a:prstGeom>
+                    <a:noFill/>
+                    <a:ln>
+                      <a:noFill/>
+                    </a:ln>
+                  </pic:spPr>
+                </pic:pic>
+              </a:graphicData>
+            </a:graphic>
+          </wp:inline>
+        </w:drawing>
+      </w:r>
+    </w:p>
+    <w:p>
+      <w:pPr>
+        <w:rPr>
+          <w:rFonts w:ascii="Arial Nova" w:hAnsi="Arial Nova"/>
+        </w:rPr>
+      </w:pPr>
+      <w:r>
+        <w:rPr>
+          <w:rFonts w:ascii="Arial Nova" w:hAnsi="Arial Nova"/>
+          <w:noProof/>
+        </w:rPr>
+        <w:lastRenderedPageBreak/>
+        <w:drawing>
+          <wp:inline distT="0" distB="0" distL="0" distR="0" wp14:anchorId="5BF307B0" wp14:editId="157ABF62">
+            <wp:extent cx="3841200" cy="2880000"/>
+            <wp:effectExtent l="0" t="0" r="6985" b="0"/>
+            <wp:docPr id="7" name="Picture 7"/>
+            <wp:cNvGraphicFramePr>
+              <a:graphicFrameLocks xmlns:a="http://schemas.openxmlformats.org/drawingml/2006/main" noChangeAspect="1"/>
+            </wp:cNvGraphicFramePr>
+            <a:graphic xmlns:a="http://schemas.openxmlformats.org/drawingml/2006/main">
+              <a:graphicData uri="http://schemas.openxmlformats.org/drawingml/2006/picture">
+                <pic:pic xmlns:pic="http://schemas.openxmlformats.org/drawingml/2006/picture">
+                  <pic:nvPicPr>
+                    <pic:cNvPr id="0" name="Picture 7"/>
+                    <pic:cNvPicPr>
+                      <a:picLocks noChangeAspect="1" noChangeArrowheads="1"/>
+                    </pic:cNvPicPr>
+                  </pic:nvPicPr>
+                  <pic:blipFill>
+                    <a:blip r:embed="rId9">
+                      <a:extLst>
+                        <a:ext uri="{28A0092B-C50C-407E-A947-70E740481C1C}">
+                          <a14:useLocalDpi xmlns:a14="http://schemas.microsoft.com/office/drawing/2010/main" val="0"/>
+                        </a:ext>
+                      </a:extLst>
+                    </a:blip>
+                    <a:srcRect/>
+                    <a:stretch>
+                      <a:fillRect/>
+                    </a:stretch>
+                  </pic:blipFill>
+                  <pic:spPr bwMode="auto">
+                    <a:xfrm>
+                      <a:off x="0" y="0"/>
+                      <a:ext cx="3841200" cy="2880000"/>
+                    </a:xfrm>
+                    <a:prstGeom prst="rect">
+                      <a:avLst/>
+                    </a:prstGeom>
+                    <a:noFill/>
+                    <a:ln>
+                      <a:noFill/>
+                    </a:ln>
+                  </pic:spPr>
+                </pic:pic>
+              </a:graphicData>
+            </a:graphic>
+          </wp:inline>
+        </w:drawing>
+      </w:r>
+    </w:p>
+    <w:p>
+      <w:pPr>
+        <w:rPr>
+          <w:rFonts w:ascii="Arial Nova" w:hAnsi="Arial Nova"/>
+        </w:rPr>
+      </w:pPr>
+      <w:r>
+        <w:rPr>
+          <w:rFonts w:ascii="Arial Nova" w:hAnsi="Arial Nova"/>
+          <w:noProof/>
+        </w:rPr>
+        <w:drawing>
+          <wp:inline distT="0" distB="0" distL="0" distR="0" wp14:anchorId="210CE147" wp14:editId="062B2FFF">
+            <wp:extent cx="3841200" cy="2880000"/>
+            <wp:effectExtent l="0" t="0" r="6985" b="0"/>
+            <wp:docPr id="6" name="Picture 6"/>
+            <wp:cNvGraphicFramePr>
+              <a:graphicFrameLocks xmlns:a="http://schemas.openxmlformats.org/drawingml/2006/main" noChangeAspect="1"/>
+            </wp:cNvGraphicFramePr>
+            <a:graphic xmlns:a="http://schemas.openxmlformats.org/drawingml/2006/main">
+              <a:graphicData uri="http://schemas.openxmlformats.org/drawingml/2006/picture">
+                <pic:pic xmlns:pic="http://schemas.openxmlformats.org/drawingml/2006/picture">
+                  <pic:nvPicPr>
+                    <pic:cNvPr id="0" name="Picture 6"/>
+                    <pic:cNvPicPr>
+                      <a:picLocks noChangeAspect="1" noChangeArrowheads="1"/>
+                    </pic:cNvPicPr>
+                  </pic:nvPicPr>
+                  <pic:blipFill>
+                    <a:blip r:embed="rId6">
+                      <a:extLst>
+                        <a:ext uri="{28A0092B-C50C-407E-A947-70E740481C1C}">
+                          <a14:useLocalDpi xmlns:a14="http://schemas.microsoft.com/office/drawing/2010/main" val="0"/>
+                        </a:ext>
+                      </a:extLst>
+                    </a:blip>
+                    <a:srcRect/>
+                    <a:stretch>
+                      <a:fillRect/>
+                    </a:stretch>
+                  </pic:blipFill>
+                  <pic:spPr bwMode="auto">
+                    <a:xfrm>
+                      <a:off x="0" y="0"/>
+                      <a:ext cx="3841200" cy="2880000"/>
+                    </a:xfrm>
+                    <a:prstGeom prst="rect">
+                      <a:avLst/>
+                    </a:prstGeom>
+                    <a:noFill/>
+                    <a:ln>
+                      <a:noFill/>
+                    </a:ln>
+                  </pic:spPr>
+                </pic:pic>
+              </a:graphicData>
+            </a:graphic>
+          </wp:inline>
+        </w:drawing>
+      </w:r>
+    </w:p>
+    <w:p>
+      <w:pPr>
+        <w:rPr>
+          <w:rFonts w:ascii="Arial Nova" w:hAnsi="Arial Nova"/>
+        </w:rPr>
+      </w:pPr>
+    </w:p>
+    <w:p>
+      <w:pPr>
+        <w:rPr>
+          <w:rFonts w:ascii="Arial Nova" w:hAnsi="Arial Nova"/>
+        </w:rPr>
+      </w:pPr>
+      <w:r>
+        <w:rPr>
+          <w:rFonts w:ascii="Arial Nova" w:hAnsi="Arial Nova"/>
+        </w:rPr>
+        <w:t>The world coordinates are the same as the previous question.</w:t>
+      </w:r>
+    </w:p>
+    <w:p>
+      <w:pPr>
+        <w:rPr>
+          <w:rFonts w:ascii="Arial Nova" w:hAnsi="Arial Nova"/>
+        </w:rPr>
+      </w:pPr>
+      <w:r>
+        <w:rPr>
+          <w:rFonts w:ascii="Arial Nova" w:hAnsi="Arial Nova"/>
+        </w:rPr>
+        <w:t>Using them we find the camera intrinsic and extrinsic matrix.</w:t>
+      </w:r>
+    </w:p>
+    <w:p>
+      <w:pPr>
+        <w:rPr>
+          <w:rFonts w:ascii="Arial Nova" w:hAnsi="Arial Nova"/>
+        </w:rPr>
+      </w:pPr>
+      <w:r>
+        <w:rPr>
+          <w:rFonts w:ascii="Arial Nova" w:hAnsi="Arial Nova"/>
+        </w:rPr>
+        <w:t>After that we use cv2.</w:t>
+      </w:r>
+      <w:r>
+        <w:t xml:space="preserve"> </w:t>
+      </w:r>
+      <w:proofErr w:type="spellStart"/>
+      <w:r>
+        <w:rPr>
+          <w:rFonts w:ascii="Arial Nova" w:hAnsi="Arial Nova"/>
+        </w:rPr>
+        <w:t>projectPoints</w:t>
+      </w:r>
+      <w:proofErr w:type="spellEnd"/>
+      <w:r>
+        <w:rPr>
+          <w:rFonts w:ascii="Arial Nova" w:hAnsi="Arial Nova"/>
+        </w:rPr>
+        <w:t>() to project the points of the images and calculate the l2 normed distance of the original and projected pixel points.</w:t>
+      </w:r>
+    </w:p>
+    <w:p>
+      <w:pPr>
+        <w:rPr>
+          <w:rFonts w:ascii="Arial Nova" w:hAnsi="Arial Nova"/>
+        </w:rPr>
+      </w:pPr>
+      <w:r>
+        <w:rPr>
+          <w:rFonts w:ascii="Arial Nova" w:hAnsi="Arial Nova"/>
+        </w:rPr>
+        <w:t xml:space="preserve">The reprojection error comes out to be:- </w:t>
+      </w:r>
+      <w:r>
+        <w:rPr>
+          <w:rFonts w:ascii="Arial Nova" w:hAnsi="Arial Nova"/>
+        </w:rPr>
+        <w:t>0.2217</w:t>
+      </w:r>
+    </w:p>
+    <w:p>
+      <w:pPr>
+        <w:rPr>
+          <w:rFonts w:ascii="Arial Nova" w:hAnsi="Arial Nova"/>
+        </w:rPr>
+      </w:pPr>
+      <w:r>
+        <w:rPr>
+          <w:rFonts w:ascii="Arial Nova" w:hAnsi="Arial Nova"/>
+        </w:rPr>
+        <w:t xml:space="preserve">Output: </w:t>
+      </w:r>
+    </w:p>
+    <w:p>
+      <w:pPr>
+        <w:rPr>
+          <w:rFonts w:ascii="Arial Nova" w:hAnsi="Arial Nova"/>
+        </w:rPr>
+      </w:pPr>
+      <w:r>
+        <w:rPr>
+          <w:rFonts w:ascii="Arial Nova" w:hAnsi="Arial Nova"/>
+          <w:noProof/>
+        </w:rPr>
+        <w:lastRenderedPageBreak/>
+        <w:drawing>
+          <wp:inline distT="0" distB="0" distL="0" distR="0" wp14:anchorId="41DCFCE3" wp14:editId="55DE7398">
+            <wp:extent cx="5730240" cy="4297680"/>
+            <wp:effectExtent l="0" t="0" r="3810" b="7620"/>
+            <wp:docPr id="8" name="Picture 8"/>
+            <wp:cNvGraphicFramePr>
+              <a:graphicFrameLocks xmlns:a="http://schemas.openxmlformats.org/drawingml/2006/main" noChangeAspect="1"/>
+            </wp:cNvGraphicFramePr>
+            <a:graphic xmlns:a="http://schemas.openxmlformats.org/drawingml/2006/main">
+              <a:graphicData uri="http://schemas.openxmlformats.org/drawingml/2006/picture">
+                <pic:pic xmlns:pic="http://schemas.openxmlformats.org/drawingml/2006/picture">
+                  <pic:nvPicPr>
+                    <pic:cNvPr id="0" name="Picture 8"/>
+                    <pic:cNvPicPr>
+                      <a:picLocks noChangeAspect="1" noChangeArrowheads="1"/>
+                    </pic:cNvPicPr>
+                  </pic:nvPicPr>
+                  <pic:blipFill>
+                    <a:blip r:embed="rId10">
+                      <a:extLst>
+                        <a:ext uri="{28A0092B-C50C-407E-A947-70E740481C1C}">
+                          <a14:useLocalDpi xmlns:a14="http://schemas.microsoft.com/office/drawing/2010/main" val="0"/>
+                        </a:ext>
+                      </a:extLst>
+                    </a:blip>
+                    <a:srcRect/>
+                    <a:stretch>
+                      <a:fillRect/>
+                    </a:stretch>
+                  </pic:blipFill>
+                  <pic:spPr bwMode="auto">
+                    <a:xfrm>
+                      <a:off x="0" y="0"/>
+                      <a:ext cx="5730240" cy="4297680"/>
+                    </a:xfrm>
+                    <a:prstGeom prst="rect">
+                      <a:avLst/>
+                    </a:prstGeom>
+                    <a:noFill/>
+                    <a:ln>
+                      <a:noFill/>
+                    </a:ln>
+                  </pic:spPr>
+                </pic:pic>
+              </a:graphicData>
+            </a:graphic>
+          </wp:inline>
+        </w:drawing>
+      </w:r>
+      <w:r>
+        <w:rPr>
+          <w:rFonts w:ascii="Arial Nova" w:hAnsi="Arial Nova"/>
+          <w:noProof/>
+        </w:rPr>
+        <w:drawing>
+          <wp:inline distT="0" distB="0" distL="0" distR="0" wp14:anchorId="520573F8" wp14:editId="363EE48F">
+            <wp:extent cx="5730240" cy="4297680"/>
+            <wp:effectExtent l="0" t="0" r="3810" b="7620"/>
+            <wp:docPr id="9" name="Picture 9"/>
+            <wp:cNvGraphicFramePr>
+              <a:graphicFrameLocks xmlns:a="http://schemas.openxmlformats.org/drawingml/2006/main" noChangeAspect="1"/>
+            </wp:cNvGraphicFramePr>
+            <a:graphic xmlns:a="http://schemas.openxmlformats.org/drawingml/2006/main">
+              <a:graphicData uri="http://schemas.openxmlformats.org/drawingml/2006/picture">
+                <pic:pic xmlns:pic="http://schemas.openxmlformats.org/drawingml/2006/picture">
+                  <pic:nvPicPr>
+                    <pic:cNvPr id="0" name="Picture 9"/>
+                    <pic:cNvPicPr>
+                      <a:picLocks noChangeAspect="1" noChangeArrowheads="1"/>
+                    </pic:cNvPicPr>
+                  </pic:nvPicPr>
+                  <pic:blipFill>
+                    <a:blip r:embed="rId11">
+                      <a:extLst>
+                        <a:ext uri="{28A0092B-C50C-407E-A947-70E740481C1C}">
+                          <a14:useLocalDpi xmlns:a14="http://schemas.microsoft.com/office/drawing/2010/main" val="0"/>
+                        </a:ext>
+                      </a:extLst>
+                    </a:blip>
+                    <a:srcRect/>
+                    <a:stretch>
+                      <a:fillRect/>
+                    </a:stretch>
+                  </pic:blipFill>
+                  <pic:spPr bwMode="auto">
+                    <a:xfrm>
+                      <a:off x="0" y="0"/>
+                      <a:ext cx="5730240" cy="4297680"/>
+                    </a:xfrm>
+                    <a:prstGeom prst="rect">
+                      <a:avLst/>
+                    </a:prstGeom>
+                    <a:noFill/>
+                    <a:ln>
+                      <a:noFill/>
+                    </a:ln>
+                  </pic:spPr>
+                </pic:pic>
+              </a:graphicData>
+            </a:graphic>
+          </wp:inline>
+        </w:drawing>
+      </w:r>
+    </w:p>
+    <w:p>
+      <w:pPr>
+        <w:rPr>
+          <w:rFonts w:ascii="CMR10" w:hAnsi="CMR10" w:cs="CMR10"/>
+        </w:rPr>
+      </w:pPr>
+      <w:r>
+        <w:rPr>
+          <w:rFonts w:ascii="CMBX10" w:hAnsi="CMBX10" w:cs="CMBX10"/>
+        </w:rPr>
+        <w:lastRenderedPageBreak/>
+        <w:t xml:space="preserve">Q: </w:t>
+      </w:r>
+      <w:r>
+        <w:rPr>
+          <w:rFonts w:ascii="CMR10" w:hAnsi="CMR10" w:cs="CMR10"/>
+        </w:rPr>
+        <w:t>Comment on the role of the number of images</w:t>
+      </w:r>
+    </w:p>
+    <w:p>
+      <w:pPr>
+        <w:rPr>
+          <w:rFonts w:ascii="CMR10" w:hAnsi="CMR10" w:cs="CMR10"/>
+        </w:rPr>
+      </w:pPr>
+      <w:r>
+        <w:rPr>
+          <w:rFonts w:ascii="CMR10" w:hAnsi="CMR10" w:cs="CMR10"/>
+        </w:rPr>
+        <w:t>A: The more the images and more the points, the more robust the output is since it’s a optimization algorithm. It will be less susceptible to noise in the coordinates with more images.</w:t>
       </w:r>
     </w:p>
     <w:p/>
@@ -1672,6 +2090,7 @@
   <w:style w:type="paragraph" w:default="1" w:styleId="Normal">
     <w:name w:val="Normal"/>
     <w:qFormat/>
+    <w:rsid w:val="00E05A01"/>
   </w:style>
   <w:style w:type="paragraph" w:styleId="Heading1">
     <w:name w:val="heading 1"/>

</xml_diff>

<commit_message>
change in reflection essay
</commit_message>
<xml_diff>
--- a/Lab5/Reflection Essay.docx
+++ b/Lab5/Reflection Essay.docx
@@ -69,7 +69,7 @@
       <w:r>
         <w:rPr/>
         <w:drawing>
-          <wp:inline distT="0" distB="0" distL="0" distR="6985">
+          <wp:inline distT="0" distB="0" distL="0" distR="0">
             <wp:extent cx="3841115" cy="2879725"/>
             <wp:effectExtent l="0" t="0" r="0" b="0"/>
             <wp:docPr id="1" name="Picture 3" descr=""/>
@@ -117,7 +117,7 @@
       <w:r>
         <w:rPr/>
         <w:drawing>
-          <wp:inline distT="0" distB="0" distL="0" distR="6985">
+          <wp:inline distT="0" distB="0" distL="0" distR="0">
             <wp:extent cx="3841115" cy="2879725"/>
             <wp:effectExtent l="0" t="0" r="0" b="0"/>
             <wp:docPr id="2" name="Picture 2" descr=""/>
@@ -878,7 +878,7 @@
       <w:r>
         <w:rPr/>
         <w:drawing>
-          <wp:inline distT="0" distB="0" distL="0" distR="6985">
+          <wp:inline distT="0" distB="0" distL="0" distR="0">
             <wp:extent cx="3841115" cy="2879725"/>
             <wp:effectExtent l="0" t="0" r="0" b="0"/>
             <wp:docPr id="4" name="Picture 5" descr=""/>
@@ -926,7 +926,7 @@
       <w:r>
         <w:rPr/>
         <w:drawing>
-          <wp:inline distT="0" distB="0" distL="0" distR="6985">
+          <wp:inline distT="0" distB="0" distL="0" distR="0">
             <wp:extent cx="3841115" cy="2879725"/>
             <wp:effectExtent l="0" t="0" r="0" b="0"/>
             <wp:docPr id="5" name="Picture 7" descr=""/>
@@ -974,7 +974,7 @@
       <w:r>
         <w:rPr/>
         <w:drawing>
-          <wp:inline distT="0" distB="0" distL="0" distR="6985">
+          <wp:inline distT="0" distB="0" distL="0" distR="0">
             <wp:extent cx="3841115" cy="2879725"/>
             <wp:effectExtent l="0" t="0" r="0" b="0"/>
             <wp:docPr id="6" name="Picture 6" descr=""/>
@@ -1115,7 +1115,7 @@
       <w:r>
         <w:rPr/>
         <w:drawing>
-          <wp:inline distT="0" distB="7620" distL="0" distR="3810">
+          <wp:inline distT="0" distB="0" distL="0" distR="0">
             <wp:extent cx="5730240" cy="4297680"/>
             <wp:effectExtent l="0" t="0" r="0" b="0"/>
             <wp:docPr id="7" name="Picture 8" descr=""/>
@@ -1155,7 +1155,7 @@
       <w:r>
         <w:rPr/>
         <w:drawing>
-          <wp:inline distT="0" distB="7620" distL="0" distR="3810">
+          <wp:inline distT="0" distB="0" distL="0" distR="0">
             <wp:extent cx="5297170" cy="3850005"/>
             <wp:effectExtent l="0" t="0" r="0" b="0"/>
             <wp:docPr id="8" name="Picture 9" descr=""/>
@@ -1716,6 +1716,16 @@
         <w:rPr/>
       </w:pPr>
       <w:r>
+        <w:rPr/>
+        <w:t>Reconstruction Error: 0.07146140164329602</w:t>
+      </w:r>
+    </w:p>
+    <w:p>
+      <w:pPr>
+        <w:pStyle w:val="Normal"/>
+        <w:rPr/>
+      </w:pPr>
+      <w:r>
         <w:rPr>
           <w:i w:val="false"/>
           <w:iCs w:val="false"/>
@@ -1780,6 +1790,16 @@
       </w:pPr>
       <w:r>
         <w:rPr/>
+        <w:t>Reconstruction Error: 0.13409081833527067</w:t>
+      </w:r>
+    </w:p>
+    <w:p>
+      <w:pPr>
+        <w:pStyle w:val="Normal"/>
+        <w:rPr/>
+      </w:pPr>
+      <w:r>
+        <w:rPr/>
         <w:t>Case 2: Image 2 co-ordinates as world co-ordinates</w:t>
       </w:r>
     </w:p>
@@ -1826,19 +1846,49 @@
     <w:p>
       <w:pPr>
         <w:pStyle w:val="Normal"/>
+        <w:rPr/>
+      </w:pPr>
+      <w:r>
+        <w:rPr/>
+        <w:t>Reconstruction Error: 0.09239460387063092</w:t>
+      </w:r>
+    </w:p>
+    <w:p>
+      <w:pPr>
+        <w:pStyle w:val="Normal"/>
+        <w:rPr/>
+      </w:pPr>
+      <w:r>
+        <w:rPr/>
+      </w:r>
+    </w:p>
+    <w:p>
+      <w:pPr>
+        <w:pStyle w:val="Normal"/>
+        <w:rPr/>
+      </w:pPr>
+      <w:r>
+        <w:rPr/>
+        <w:t>We can observe there’s a change in reprojection error too, and we got better results for the case of image size 1000*1000, which means that camera matrix is  estimated successfully.</w:t>
+      </w:r>
+    </w:p>
+    <w:p>
+      <w:pPr>
+        <w:pStyle w:val="Normal"/>
+        <w:rPr/>
+      </w:pPr>
+      <w:r>
+        <w:rPr/>
+      </w:r>
+    </w:p>
+    <w:p>
+      <w:pPr>
+        <w:pStyle w:val="Normal"/>
         <w:spacing w:before="0" w:after="160"/>
-        <w:rPr>
-          <w:rFonts w:ascii="Calibri light" w:hAnsi="Calibri light"/>
-          <w:sz w:val="32"/>
-          <w:szCs w:val="32"/>
-        </w:rPr>
-      </w:pPr>
-      <w:r>
-        <w:rPr>
-          <w:rFonts w:ascii="Calibri light" w:hAnsi="Calibri light"/>
-          <w:sz w:val="32"/>
-          <w:szCs w:val="32"/>
-        </w:rPr>
+        <w:rPr/>
+      </w:pPr>
+      <w:r>
+        <w:rPr/>
       </w:r>
     </w:p>
     <w:sectPr>
@@ -2046,7 +2096,6 @@
     <w:rPrDefault>
       <w:rPr>
         <w:rFonts w:ascii="Calibri" w:hAnsi="Calibri" w:eastAsia="Calibri" w:cs="" w:asciiTheme="minorHAnsi" w:cstheme="minorBidi" w:eastAsiaTheme="minorHAnsi" w:hAnsiTheme="minorHAnsi"/>
-        <w:sz w:val="22"/>
         <w:szCs w:val="22"/>
         <w:lang w:val="en-IN" w:eastAsia="en-US" w:bidi="ar-SA"/>
       </w:rPr>
@@ -2552,6 +2601,13 @@
       <w:rFonts w:ascii="Arial Nova" w:hAnsi="Arial Nova"/>
     </w:rPr>
   </w:style>
+  <w:style w:type="character" w:styleId="ListLabel2">
+    <w:name w:val="ListLabel 2"/>
+    <w:qFormat/>
+    <w:rPr>
+      <w:rFonts w:ascii="Arial Nova" w:hAnsi="Arial Nova"/>
+    </w:rPr>
+  </w:style>
   <w:style w:type="paragraph" w:styleId="Heading">
     <w:name w:val="Heading"/>
     <w:basedOn w:val="Normal"/>

</xml_diff>